<commit_message>
Update bab 3 & Upload Project
</commit_message>
<xml_diff>
--- a/[Research Method - Dummy Skripsi] - Luthfi Nur Ramadhan 2142430 IF-A.docx
+++ b/[Research Method - Dummy Skripsi] - Luthfi Nur Ramadhan 2142430 IF-A.docx
@@ -11426,15 +11426,7 @@
           <w:sz w:val="24"/>
           <w:szCs w:val="24"/>
         </w:rPr>
-        <w:t xml:space="preserve">sistem. </w:t>
-      </w:r>
-      <w:r>
-        <w:rPr>
-          <w:rFonts w:ascii="Times New Roman" w:hAnsi="Times New Roman" w:cs="Times New Roman"/>
-          <w:sz w:val="24"/>
-          <w:szCs w:val="24"/>
-        </w:rPr>
-        <w:t>Peneliti kualitatif cenderung mengumpulkan data di lapangan di lokasi di mana peserta mengalami masalah atau masalah yang diteliti. Peneliti tidak membawa individu ke lab (situasi yang dibuat-buat), atau biasanya mereka mengirim instrumen untuk diselesaikan individu. Informasi yang dekat ini dikumpulkan dengan benar-benar berbicara langsung kepada orang-orang dan melihat mereka berperilaku dan bertindak dalam konteks mereka adalah karakteristik utama dari penelitian kualitatif. (Creswell, 2018:298)</w:t>
+        <w:t>sistem. Peneliti kualitatif cenderung mengumpulkan data di lapangan di lokasi di mana peserta mengalami masalah atau masalah yang diteliti. Peneliti tidak membawa individu ke lab (situasi yang dibuat-buat), atau biasanya mereka mengirim instrumen untuk diselesaikan individu. Informasi yang dekat ini dikumpulkan dengan benar-benar berbicara langsung kepada orang-orang dan melihat mereka berperilaku dan bertindak dalam konteks mereka adalah karakteristik utama dari penelitian kualitatif. (Creswell, 2018:298)</w:t>
       </w:r>
     </w:p>
     <w:p>
@@ -22435,15 +22427,9 @@
       <w:pPr>
         <w:pStyle w:val="Heading3"/>
         <w:ind w:left="1080"/>
-        <w:rPr>
-          <w:color w:val="FF0000"/>
-        </w:rPr>
       </w:pPr>
       <w:bookmarkStart w:id="59" w:name="_Toc149963309"/>
       <w:r>
-        <w:rPr>
-          <w:color w:val="FF0000"/>
-        </w:rPr>
         <w:lastRenderedPageBreak/>
         <w:t>Definisi Aktor</w:t>
       </w:r>
@@ -22451,17 +22437,320 @@
     </w:p>
     <w:p>
       <w:pPr>
-        <w:ind w:left="720"/>
-        <w:rPr>
-          <w:color w:val="FF0000"/>
-        </w:rPr>
-      </w:pPr>
-      <w:r>
-        <w:rPr>
-          <w:color w:val="FF0000"/>
-        </w:rPr>
-        <w:t>Test</w:t>
-      </w:r>
+        <w:spacing w:line="360" w:lineRule="auto"/>
+        <w:ind w:left="1080" w:firstLine="360"/>
+        <w:jc w:val="both"/>
+        <w:rPr>
+          <w:rFonts w:ascii="Times New Roman" w:hAnsi="Times New Roman" w:cs="Times New Roman"/>
+          <w:color w:val="000000" w:themeColor="text1"/>
+          <w:sz w:val="24"/>
+          <w:szCs w:val="24"/>
+        </w:rPr>
+      </w:pPr>
+      <w:r>
+        <w:rPr>
+          <w:rFonts w:ascii="Times New Roman" w:hAnsi="Times New Roman" w:cs="Times New Roman"/>
+          <w:color w:val="000000" w:themeColor="text1"/>
+          <w:sz w:val="24"/>
+          <w:szCs w:val="24"/>
+        </w:rPr>
+        <w:t>Dalam proses pembangunan perancangan aplikasi</w:t>
+      </w:r>
+      <w:r>
+        <w:rPr>
+          <w:rFonts w:ascii="Times New Roman" w:hAnsi="Times New Roman" w:cs="Times New Roman"/>
+          <w:color w:val="000000" w:themeColor="text1"/>
+          <w:sz w:val="24"/>
+          <w:szCs w:val="24"/>
+        </w:rPr>
+        <w:t xml:space="preserve"> terdapat aktor di dalamnya. Aktor tersebut adalah role dari masing masing akun pengguna, dimana dari setiap role yang tersedia akan memiliki batasannya masing masing. Berikut adalah role dan keterangan dari setiap akun pengguna beserta </w:t>
+      </w:r>
+      <w:proofErr w:type="gramStart"/>
+      <w:r>
+        <w:rPr>
+          <w:rFonts w:ascii="Times New Roman" w:hAnsi="Times New Roman" w:cs="Times New Roman"/>
+          <w:color w:val="000000" w:themeColor="text1"/>
+          <w:sz w:val="24"/>
+          <w:szCs w:val="24"/>
+        </w:rPr>
+        <w:t>penjelasannya :</w:t>
+      </w:r>
+      <w:proofErr w:type="gramEnd"/>
+    </w:p>
+    <w:tbl>
+      <w:tblPr>
+        <w:tblStyle w:val="TableGrid"/>
+        <w:tblW w:w="0" w:type="auto"/>
+        <w:tblInd w:w="1188" w:type="dxa"/>
+        <w:tblLook w:val="04A0" w:firstRow="1" w:lastRow="0" w:firstColumn="1" w:lastColumn="0" w:noHBand="0" w:noVBand="1"/>
+      </w:tblPr>
+      <w:tblGrid>
+        <w:gridCol w:w="1440"/>
+        <w:gridCol w:w="5859"/>
+      </w:tblGrid>
+      <w:tr>
+        <w:tc>
+          <w:tcPr>
+            <w:tcW w:w="1440" w:type="dxa"/>
+            <w:shd w:val="clear" w:color="auto" w:fill="BFBFBF" w:themeFill="background1" w:themeFillShade="BF"/>
+          </w:tcPr>
+          <w:p>
+            <w:pPr>
+              <w:spacing w:line="360" w:lineRule="auto"/>
+              <w:jc w:val="both"/>
+              <w:rPr>
+                <w:rFonts w:ascii="Times New Roman" w:hAnsi="Times New Roman" w:cs="Times New Roman"/>
+                <w:color w:val="000000" w:themeColor="text1"/>
+              </w:rPr>
+            </w:pPr>
+            <w:r>
+              <w:rPr>
+                <w:rFonts w:ascii="Times New Roman" w:hAnsi="Times New Roman" w:cs="Times New Roman"/>
+                <w:color w:val="000000" w:themeColor="text1"/>
+              </w:rPr>
+              <w:t>Role</w:t>
+            </w:r>
+          </w:p>
+        </w:tc>
+        <w:tc>
+          <w:tcPr>
+            <w:tcW w:w="5859" w:type="dxa"/>
+            <w:shd w:val="clear" w:color="auto" w:fill="BFBFBF" w:themeFill="background1" w:themeFillShade="BF"/>
+          </w:tcPr>
+          <w:p>
+            <w:pPr>
+              <w:spacing w:line="360" w:lineRule="auto"/>
+              <w:jc w:val="both"/>
+              <w:rPr>
+                <w:rFonts w:ascii="Times New Roman" w:hAnsi="Times New Roman" w:cs="Times New Roman"/>
+                <w:color w:val="000000" w:themeColor="text1"/>
+              </w:rPr>
+            </w:pPr>
+            <w:r>
+              <w:rPr>
+                <w:rFonts w:ascii="Times New Roman" w:hAnsi="Times New Roman" w:cs="Times New Roman"/>
+                <w:color w:val="000000" w:themeColor="text1"/>
+              </w:rPr>
+              <w:t>Keterangan</w:t>
+            </w:r>
+          </w:p>
+        </w:tc>
+      </w:tr>
+      <w:tr>
+        <w:tc>
+          <w:tcPr>
+            <w:tcW w:w="1440" w:type="dxa"/>
+          </w:tcPr>
+          <w:p>
+            <w:pPr>
+              <w:spacing w:line="360" w:lineRule="auto"/>
+              <w:jc w:val="both"/>
+              <w:rPr>
+                <w:rFonts w:ascii="Times New Roman" w:hAnsi="Times New Roman" w:cs="Times New Roman"/>
+                <w:color w:val="000000" w:themeColor="text1"/>
+              </w:rPr>
+            </w:pPr>
+            <w:r>
+              <w:rPr>
+                <w:rFonts w:ascii="Times New Roman" w:hAnsi="Times New Roman" w:cs="Times New Roman"/>
+                <w:color w:val="000000" w:themeColor="text1"/>
+              </w:rPr>
+              <w:t>Admin</w:t>
+            </w:r>
+          </w:p>
+        </w:tc>
+        <w:tc>
+          <w:tcPr>
+            <w:tcW w:w="5859" w:type="dxa"/>
+          </w:tcPr>
+          <w:p>
+            <w:pPr>
+              <w:spacing w:line="360" w:lineRule="auto"/>
+              <w:jc w:val="both"/>
+              <w:rPr>
+                <w:rFonts w:ascii="Times New Roman" w:hAnsi="Times New Roman" w:cs="Times New Roman"/>
+                <w:color w:val="000000" w:themeColor="text1"/>
+              </w:rPr>
+            </w:pPr>
+            <w:r>
+              <w:rPr>
+                <w:rFonts w:ascii="Times New Roman" w:hAnsi="Times New Roman" w:cs="Times New Roman"/>
+                <w:color w:val="000000" w:themeColor="text1"/>
+              </w:rPr>
+              <w:t xml:space="preserve">Akan memiliki tampilan </w:t>
+            </w:r>
+            <w:r>
+              <w:rPr>
+                <w:rFonts w:ascii="Times New Roman" w:hAnsi="Times New Roman" w:cs="Times New Roman"/>
+                <w:color w:val="000000" w:themeColor="text1"/>
+              </w:rPr>
+              <w:t>antar muka</w:t>
+            </w:r>
+            <w:r>
+              <w:rPr>
+                <w:rFonts w:ascii="Times New Roman" w:hAnsi="Times New Roman" w:cs="Times New Roman"/>
+                <w:color w:val="000000" w:themeColor="text1"/>
+              </w:rPr>
+              <w:t xml:space="preserve"> yang cukup banyak mencakup halaman utama, dashboard admin, menu acc konfirmasi kegiatan, menu dokumentasi, menu fasilitas, menu informasi, menu news, dan lain sebagainya</w:t>
+            </w:r>
+            <w:r>
+              <w:rPr>
+                <w:rFonts w:ascii="Times New Roman" w:hAnsi="Times New Roman" w:cs="Times New Roman"/>
+                <w:color w:val="000000" w:themeColor="text1"/>
+              </w:rPr>
+              <w:t>.</w:t>
+            </w:r>
+          </w:p>
+        </w:tc>
+      </w:tr>
+      <w:tr>
+        <w:tc>
+          <w:tcPr>
+            <w:tcW w:w="1440" w:type="dxa"/>
+          </w:tcPr>
+          <w:p>
+            <w:pPr>
+              <w:spacing w:line="360" w:lineRule="auto"/>
+              <w:jc w:val="both"/>
+              <w:rPr>
+                <w:rFonts w:ascii="Times New Roman" w:hAnsi="Times New Roman" w:cs="Times New Roman"/>
+                <w:color w:val="000000" w:themeColor="text1"/>
+              </w:rPr>
+            </w:pPr>
+            <w:r>
+              <w:rPr>
+                <w:rFonts w:ascii="Times New Roman" w:hAnsi="Times New Roman" w:cs="Times New Roman"/>
+                <w:color w:val="000000" w:themeColor="text1"/>
+              </w:rPr>
+              <w:t>Ormawa</w:t>
+            </w:r>
+          </w:p>
+        </w:tc>
+        <w:tc>
+          <w:tcPr>
+            <w:tcW w:w="5859" w:type="dxa"/>
+          </w:tcPr>
+          <w:p>
+            <w:pPr>
+              <w:spacing w:line="360" w:lineRule="auto"/>
+              <w:jc w:val="both"/>
+              <w:rPr>
+                <w:rFonts w:ascii="Times New Roman" w:hAnsi="Times New Roman" w:cs="Times New Roman"/>
+                <w:color w:val="000000" w:themeColor="text1"/>
+              </w:rPr>
+            </w:pPr>
+            <w:r>
+              <w:rPr>
+                <w:rFonts w:ascii="Times New Roman" w:hAnsi="Times New Roman" w:cs="Times New Roman"/>
+                <w:color w:val="000000" w:themeColor="text1"/>
+              </w:rPr>
+              <w:t>Tampilan antar muka seperti pada halaman utama, dashboard ormawa, halaman pengajuan kegiatan, halaman profil ormawa, halaman dokumentasi dan lain sebagainya.</w:t>
+            </w:r>
+          </w:p>
+        </w:tc>
+      </w:tr>
+      <w:tr>
+        <w:tc>
+          <w:tcPr>
+            <w:tcW w:w="1440" w:type="dxa"/>
+          </w:tcPr>
+          <w:p>
+            <w:pPr>
+              <w:spacing w:line="360" w:lineRule="auto"/>
+              <w:jc w:val="both"/>
+              <w:rPr>
+                <w:rFonts w:ascii="Times New Roman" w:hAnsi="Times New Roman" w:cs="Times New Roman"/>
+                <w:color w:val="000000" w:themeColor="text1"/>
+              </w:rPr>
+            </w:pPr>
+            <w:r>
+              <w:rPr>
+                <w:rFonts w:ascii="Times New Roman" w:hAnsi="Times New Roman" w:cs="Times New Roman"/>
+                <w:color w:val="000000" w:themeColor="text1"/>
+              </w:rPr>
+              <w:t>Mahasiswa</w:t>
+            </w:r>
+          </w:p>
+        </w:tc>
+        <w:tc>
+          <w:tcPr>
+            <w:tcW w:w="5859" w:type="dxa"/>
+          </w:tcPr>
+          <w:p>
+            <w:pPr>
+              <w:spacing w:line="360" w:lineRule="auto"/>
+              <w:jc w:val="both"/>
+              <w:rPr>
+                <w:rFonts w:ascii="Times New Roman" w:hAnsi="Times New Roman" w:cs="Times New Roman"/>
+                <w:color w:val="000000" w:themeColor="text1"/>
+              </w:rPr>
+            </w:pPr>
+            <w:r>
+              <w:rPr>
+                <w:rFonts w:ascii="Times New Roman" w:hAnsi="Times New Roman" w:cs="Times New Roman"/>
+                <w:color w:val="000000" w:themeColor="text1"/>
+              </w:rPr>
+              <w:t>Tampilan antar muka mahasiswa hanya bisa melihat halaman jadwal dan menampilkan halaman news dan dapat melakukan komentar pada informasi tersebut, beserta halaman lainnya.</w:t>
+            </w:r>
+          </w:p>
+        </w:tc>
+      </w:tr>
+      <w:tr>
+        <w:tc>
+          <w:tcPr>
+            <w:tcW w:w="1440" w:type="dxa"/>
+          </w:tcPr>
+          <w:p>
+            <w:pPr>
+              <w:spacing w:line="360" w:lineRule="auto"/>
+              <w:jc w:val="both"/>
+              <w:rPr>
+                <w:rFonts w:ascii="Times New Roman" w:hAnsi="Times New Roman" w:cs="Times New Roman"/>
+                <w:color w:val="000000" w:themeColor="text1"/>
+              </w:rPr>
+            </w:pPr>
+            <w:r>
+              <w:rPr>
+                <w:rFonts w:ascii="Times New Roman" w:hAnsi="Times New Roman" w:cs="Times New Roman"/>
+                <w:color w:val="000000" w:themeColor="text1"/>
+              </w:rPr>
+              <w:t>User</w:t>
+            </w:r>
+          </w:p>
+        </w:tc>
+        <w:tc>
+          <w:tcPr>
+            <w:tcW w:w="5859" w:type="dxa"/>
+          </w:tcPr>
+          <w:p>
+            <w:pPr>
+              <w:spacing w:line="360" w:lineRule="auto"/>
+              <w:jc w:val="both"/>
+              <w:rPr>
+                <w:rFonts w:ascii="Times New Roman" w:hAnsi="Times New Roman" w:cs="Times New Roman"/>
+                <w:color w:val="000000" w:themeColor="text1"/>
+              </w:rPr>
+            </w:pPr>
+            <w:r>
+              <w:rPr>
+                <w:rFonts w:ascii="Times New Roman" w:hAnsi="Times New Roman" w:cs="Times New Roman"/>
+                <w:color w:val="000000" w:themeColor="text1"/>
+              </w:rPr>
+              <w:t>Tampilan antar muka ini terbatas hanya menampilkan halaman utama saja tanpa bisa melihat detail dari semua halaman</w:t>
+            </w:r>
+          </w:p>
+        </w:tc>
+      </w:tr>
+    </w:tbl>
+    <w:p>
+      <w:pPr>
+        <w:spacing w:line="360" w:lineRule="auto"/>
+        <w:jc w:val="both"/>
+        <w:rPr>
+          <w:rFonts w:ascii="Times New Roman" w:hAnsi="Times New Roman" w:cs="Times New Roman"/>
+          <w:color w:val="000000" w:themeColor="text1"/>
+        </w:rPr>
+      </w:pPr>
     </w:p>
     <w:p>
       <w:pPr>
@@ -22495,11 +22784,619 @@
     </w:p>
     <w:p>
       <w:pPr>
-        <w:ind w:left="360" w:firstLine="360"/>
-      </w:pPr>
-      <w:r>
-        <w:t>Test</w:t>
-      </w:r>
+        <w:pStyle w:val="ListParagraph"/>
+        <w:numPr>
+          <w:ilvl w:val="6"/>
+          <w:numId w:val="5"/>
+        </w:numPr>
+        <w:spacing w:line="360" w:lineRule="auto"/>
+        <w:ind w:left="1710"/>
+        <w:jc w:val="both"/>
+        <w:rPr>
+          <w:rFonts w:ascii="Times New Roman" w:hAnsi="Times New Roman" w:cs="Times New Roman"/>
+          <w:sz w:val="24"/>
+          <w:szCs w:val="24"/>
+        </w:rPr>
+      </w:pPr>
+      <w:r>
+        <w:rPr>
+          <w:rFonts w:ascii="Times New Roman" w:hAnsi="Times New Roman" w:cs="Times New Roman"/>
+          <w:sz w:val="24"/>
+          <w:szCs w:val="24"/>
+        </w:rPr>
+        <w:t>Prototype Halaman Landing Page</w:t>
+      </w:r>
+    </w:p>
+    <w:p>
+      <w:pPr>
+        <w:pStyle w:val="ListParagraph"/>
+        <w:spacing w:line="360" w:lineRule="auto"/>
+        <w:ind w:left="1710"/>
+        <w:jc w:val="both"/>
+        <w:rPr>
+          <w:rFonts w:ascii="Times New Roman" w:hAnsi="Times New Roman" w:cs="Times New Roman"/>
+          <w:sz w:val="24"/>
+          <w:szCs w:val="24"/>
+        </w:rPr>
+      </w:pPr>
+      <w:r>
+        <w:rPr>
+          <w:rFonts w:ascii="Times New Roman" w:hAnsi="Times New Roman" w:cs="Times New Roman"/>
+          <w:sz w:val="24"/>
+          <w:szCs w:val="24"/>
+        </w:rPr>
+        <w:t>Berikut ini adalah halaman landing page atau halaman utama dari website yang masih berupa gambaran kasar dari website yang akan dirancang</w:t>
+      </w:r>
+      <w:r>
+        <w:rPr>
+          <w:rFonts w:ascii="Times New Roman" w:hAnsi="Times New Roman" w:cs="Times New Roman"/>
+          <w:sz w:val="24"/>
+          <w:szCs w:val="24"/>
+        </w:rPr>
+        <w:t>.</w:t>
+      </w:r>
+    </w:p>
+    <w:p>
+      <w:pPr>
+        <w:pStyle w:val="ListParagraph"/>
+        <w:spacing w:line="360" w:lineRule="auto"/>
+        <w:ind w:left="1800" w:hanging="90"/>
+        <w:jc w:val="both"/>
+        <w:rPr>
+          <w:rFonts w:ascii="Times New Roman" w:hAnsi="Times New Roman" w:cs="Times New Roman"/>
+          <w:sz w:val="24"/>
+          <w:szCs w:val="24"/>
+        </w:rPr>
+      </w:pPr>
+      <w:r>
+        <w:rPr>
+          <w:noProof/>
+        </w:rPr>
+        <w:lastRenderedPageBreak/>
+        <w:drawing>
+          <wp:inline distT="0" distB="0" distL="0" distR="0" wp14:anchorId="773E7F32" wp14:editId="14A38E18">
+            <wp:extent cx="3276600" cy="2415358"/>
+            <wp:effectExtent l="0" t="0" r="0" b="0"/>
+            <wp:docPr id="8" name="Picture 8"/>
+            <wp:cNvGraphicFramePr>
+              <a:graphicFrameLocks xmlns:a="http://schemas.openxmlformats.org/drawingml/2006/main" noChangeAspect="1"/>
+            </wp:cNvGraphicFramePr>
+            <a:graphic xmlns:a="http://schemas.openxmlformats.org/drawingml/2006/main">
+              <a:graphicData uri="http://schemas.openxmlformats.org/drawingml/2006/picture">
+                <pic:pic xmlns:pic="http://schemas.openxmlformats.org/drawingml/2006/picture">
+                  <pic:nvPicPr>
+                    <pic:cNvPr id="1" name=""/>
+                    <pic:cNvPicPr/>
+                  </pic:nvPicPr>
+                  <pic:blipFill>
+                    <a:blip r:embed="rId19"/>
+                    <a:stretch>
+                      <a:fillRect/>
+                    </a:stretch>
+                  </pic:blipFill>
+                  <pic:spPr>
+                    <a:xfrm>
+                      <a:off x="0" y="0"/>
+                      <a:ext cx="3286716" cy="2422815"/>
+                    </a:xfrm>
+                    <a:prstGeom prst="rect">
+                      <a:avLst/>
+                    </a:prstGeom>
+                  </pic:spPr>
+                </pic:pic>
+              </a:graphicData>
+            </a:graphic>
+          </wp:inline>
+        </w:drawing>
+      </w:r>
+    </w:p>
+    <w:p>
+      <w:pPr>
+        <w:pStyle w:val="ListParagraph"/>
+        <w:numPr>
+          <w:ilvl w:val="6"/>
+          <w:numId w:val="5"/>
+        </w:numPr>
+        <w:spacing w:line="360" w:lineRule="auto"/>
+        <w:ind w:left="1800"/>
+        <w:jc w:val="both"/>
+        <w:rPr>
+          <w:rFonts w:ascii="Times New Roman" w:hAnsi="Times New Roman" w:cs="Times New Roman"/>
+          <w:color w:val="FF0000"/>
+          <w:sz w:val="24"/>
+          <w:szCs w:val="24"/>
+        </w:rPr>
+      </w:pPr>
+      <w:r>
+        <w:rPr>
+          <w:rFonts w:ascii="Times New Roman" w:hAnsi="Times New Roman" w:cs="Times New Roman"/>
+          <w:color w:val="FF0000"/>
+          <w:sz w:val="24"/>
+          <w:szCs w:val="24"/>
+        </w:rPr>
+        <w:t>Prototype</w:t>
+      </w:r>
+      <w:r>
+        <w:rPr>
+          <w:rFonts w:ascii="Times New Roman" w:hAnsi="Times New Roman" w:cs="Times New Roman"/>
+          <w:color w:val="FF0000"/>
+          <w:sz w:val="24"/>
+          <w:szCs w:val="24"/>
+        </w:rPr>
+        <w:t xml:space="preserve"> Halaman Login</w:t>
+      </w:r>
+    </w:p>
+    <w:p>
+      <w:pPr>
+        <w:pStyle w:val="ListParagraph"/>
+        <w:numPr>
+          <w:ilvl w:val="6"/>
+          <w:numId w:val="5"/>
+        </w:numPr>
+        <w:spacing w:line="360" w:lineRule="auto"/>
+        <w:ind w:left="1800"/>
+        <w:jc w:val="both"/>
+        <w:rPr>
+          <w:rFonts w:ascii="Times New Roman" w:hAnsi="Times New Roman" w:cs="Times New Roman"/>
+          <w:color w:val="FF0000"/>
+          <w:sz w:val="24"/>
+          <w:szCs w:val="24"/>
+        </w:rPr>
+      </w:pPr>
+      <w:r>
+        <w:rPr>
+          <w:rFonts w:ascii="Times New Roman" w:hAnsi="Times New Roman" w:cs="Times New Roman"/>
+          <w:color w:val="FF0000"/>
+          <w:sz w:val="24"/>
+          <w:szCs w:val="24"/>
+        </w:rPr>
+        <w:t>Prototype</w:t>
+      </w:r>
+      <w:r>
+        <w:rPr>
+          <w:rFonts w:ascii="Times New Roman" w:hAnsi="Times New Roman" w:cs="Times New Roman"/>
+          <w:color w:val="FF0000"/>
+          <w:sz w:val="24"/>
+          <w:szCs w:val="24"/>
+        </w:rPr>
+        <w:t xml:space="preserve"> Halaman Register</w:t>
+      </w:r>
+    </w:p>
+    <w:p>
+      <w:pPr>
+        <w:pStyle w:val="ListParagraph"/>
+        <w:numPr>
+          <w:ilvl w:val="6"/>
+          <w:numId w:val="5"/>
+        </w:numPr>
+        <w:spacing w:line="360" w:lineRule="auto"/>
+        <w:ind w:left="1800"/>
+        <w:jc w:val="both"/>
+        <w:rPr>
+          <w:rFonts w:ascii="Times New Roman" w:hAnsi="Times New Roman" w:cs="Times New Roman"/>
+          <w:color w:val="FF0000"/>
+          <w:sz w:val="24"/>
+          <w:szCs w:val="24"/>
+        </w:rPr>
+      </w:pPr>
+      <w:r>
+        <w:rPr>
+          <w:rFonts w:ascii="Times New Roman" w:hAnsi="Times New Roman" w:cs="Times New Roman"/>
+          <w:color w:val="FF0000"/>
+          <w:sz w:val="24"/>
+          <w:szCs w:val="24"/>
+        </w:rPr>
+        <w:t>Prototype</w:t>
+      </w:r>
+      <w:r>
+        <w:rPr>
+          <w:rFonts w:ascii="Times New Roman" w:hAnsi="Times New Roman" w:cs="Times New Roman"/>
+          <w:color w:val="FF0000"/>
+          <w:sz w:val="24"/>
+          <w:szCs w:val="24"/>
+        </w:rPr>
+        <w:t xml:space="preserve"> Halaman Schedule</w:t>
+      </w:r>
+    </w:p>
+    <w:p>
+      <w:pPr>
+        <w:pStyle w:val="ListParagraph"/>
+        <w:numPr>
+          <w:ilvl w:val="6"/>
+          <w:numId w:val="5"/>
+        </w:numPr>
+        <w:spacing w:line="360" w:lineRule="auto"/>
+        <w:ind w:left="1800"/>
+        <w:jc w:val="both"/>
+        <w:rPr>
+          <w:rFonts w:ascii="Times New Roman" w:hAnsi="Times New Roman" w:cs="Times New Roman"/>
+          <w:color w:val="FF0000"/>
+          <w:sz w:val="24"/>
+          <w:szCs w:val="24"/>
+        </w:rPr>
+      </w:pPr>
+      <w:r>
+        <w:rPr>
+          <w:rFonts w:ascii="Times New Roman" w:hAnsi="Times New Roman" w:cs="Times New Roman"/>
+          <w:color w:val="FF0000"/>
+          <w:sz w:val="24"/>
+          <w:szCs w:val="24"/>
+        </w:rPr>
+        <w:t>Prototype</w:t>
+      </w:r>
+      <w:r>
+        <w:rPr>
+          <w:rFonts w:ascii="Times New Roman" w:hAnsi="Times New Roman" w:cs="Times New Roman"/>
+          <w:color w:val="FF0000"/>
+          <w:sz w:val="24"/>
+          <w:szCs w:val="24"/>
+        </w:rPr>
+        <w:t xml:space="preserve"> Halaman Facilities</w:t>
+      </w:r>
+    </w:p>
+    <w:p>
+      <w:pPr>
+        <w:pStyle w:val="ListParagraph"/>
+        <w:numPr>
+          <w:ilvl w:val="6"/>
+          <w:numId w:val="5"/>
+        </w:numPr>
+        <w:spacing w:line="360" w:lineRule="auto"/>
+        <w:ind w:left="1800"/>
+        <w:jc w:val="both"/>
+        <w:rPr>
+          <w:rFonts w:ascii="Times New Roman" w:hAnsi="Times New Roman" w:cs="Times New Roman"/>
+          <w:color w:val="FF0000"/>
+          <w:sz w:val="24"/>
+          <w:szCs w:val="24"/>
+        </w:rPr>
+      </w:pPr>
+      <w:r>
+        <w:rPr>
+          <w:rFonts w:ascii="Times New Roman" w:hAnsi="Times New Roman" w:cs="Times New Roman"/>
+          <w:color w:val="FF0000"/>
+          <w:sz w:val="24"/>
+          <w:szCs w:val="24"/>
+        </w:rPr>
+        <w:t>Prototype</w:t>
+      </w:r>
+      <w:r>
+        <w:rPr>
+          <w:rFonts w:ascii="Times New Roman" w:hAnsi="Times New Roman" w:cs="Times New Roman"/>
+          <w:color w:val="FF0000"/>
+          <w:sz w:val="24"/>
+          <w:szCs w:val="24"/>
+        </w:rPr>
+        <w:t xml:space="preserve"> Halaman Information</w:t>
+      </w:r>
+    </w:p>
+    <w:p>
+      <w:pPr>
+        <w:pStyle w:val="ListParagraph"/>
+        <w:numPr>
+          <w:ilvl w:val="6"/>
+          <w:numId w:val="5"/>
+        </w:numPr>
+        <w:spacing w:line="360" w:lineRule="auto"/>
+        <w:ind w:left="1800"/>
+        <w:jc w:val="both"/>
+        <w:rPr>
+          <w:rFonts w:ascii="Times New Roman" w:hAnsi="Times New Roman" w:cs="Times New Roman"/>
+          <w:color w:val="FF0000"/>
+          <w:sz w:val="24"/>
+          <w:szCs w:val="24"/>
+        </w:rPr>
+      </w:pPr>
+      <w:r>
+        <w:rPr>
+          <w:rFonts w:ascii="Times New Roman" w:hAnsi="Times New Roman" w:cs="Times New Roman"/>
+          <w:color w:val="FF0000"/>
+          <w:sz w:val="24"/>
+          <w:szCs w:val="24"/>
+        </w:rPr>
+        <w:t>Prototype</w:t>
+      </w:r>
+      <w:r>
+        <w:rPr>
+          <w:rFonts w:ascii="Times New Roman" w:hAnsi="Times New Roman" w:cs="Times New Roman"/>
+          <w:color w:val="FF0000"/>
+          <w:sz w:val="24"/>
+          <w:szCs w:val="24"/>
+        </w:rPr>
+        <w:t xml:space="preserve"> Halaman Organization</w:t>
+      </w:r>
+    </w:p>
+    <w:p>
+      <w:pPr>
+        <w:pStyle w:val="ListParagraph"/>
+        <w:numPr>
+          <w:ilvl w:val="6"/>
+          <w:numId w:val="5"/>
+        </w:numPr>
+        <w:spacing w:line="360" w:lineRule="auto"/>
+        <w:ind w:left="1800"/>
+        <w:jc w:val="both"/>
+        <w:rPr>
+          <w:rFonts w:ascii="Times New Roman" w:hAnsi="Times New Roman" w:cs="Times New Roman"/>
+          <w:color w:val="FF0000"/>
+          <w:sz w:val="24"/>
+          <w:szCs w:val="24"/>
+        </w:rPr>
+      </w:pPr>
+      <w:r>
+        <w:rPr>
+          <w:rFonts w:ascii="Times New Roman" w:hAnsi="Times New Roman" w:cs="Times New Roman"/>
+          <w:color w:val="FF0000"/>
+          <w:sz w:val="24"/>
+          <w:szCs w:val="24"/>
+        </w:rPr>
+        <w:t>Prototype</w:t>
+      </w:r>
+      <w:r>
+        <w:rPr>
+          <w:rFonts w:ascii="Times New Roman" w:hAnsi="Times New Roman" w:cs="Times New Roman"/>
+          <w:color w:val="FF0000"/>
+          <w:sz w:val="24"/>
+          <w:szCs w:val="24"/>
+        </w:rPr>
+        <w:t xml:space="preserve"> Halaman News</w:t>
+      </w:r>
+    </w:p>
+    <w:p>
+      <w:pPr>
+        <w:pStyle w:val="ListParagraph"/>
+        <w:numPr>
+          <w:ilvl w:val="6"/>
+          <w:numId w:val="5"/>
+        </w:numPr>
+        <w:spacing w:line="360" w:lineRule="auto"/>
+        <w:ind w:left="1800"/>
+        <w:jc w:val="both"/>
+        <w:rPr>
+          <w:rFonts w:ascii="Times New Roman" w:hAnsi="Times New Roman" w:cs="Times New Roman"/>
+          <w:color w:val="FF0000"/>
+          <w:sz w:val="24"/>
+          <w:szCs w:val="24"/>
+        </w:rPr>
+      </w:pPr>
+      <w:r>
+        <w:rPr>
+          <w:rFonts w:ascii="Times New Roman" w:hAnsi="Times New Roman" w:cs="Times New Roman"/>
+          <w:color w:val="FF0000"/>
+          <w:sz w:val="24"/>
+          <w:szCs w:val="24"/>
+        </w:rPr>
+        <w:t>Prototype</w:t>
+      </w:r>
+      <w:r>
+        <w:rPr>
+          <w:rFonts w:ascii="Times New Roman" w:hAnsi="Times New Roman" w:cs="Times New Roman"/>
+          <w:color w:val="FF0000"/>
+          <w:sz w:val="24"/>
+          <w:szCs w:val="24"/>
+        </w:rPr>
+        <w:t xml:space="preserve"> Halaman Dashboard Admin</w:t>
+      </w:r>
+    </w:p>
+    <w:p>
+      <w:pPr>
+        <w:pStyle w:val="ListParagraph"/>
+        <w:numPr>
+          <w:ilvl w:val="6"/>
+          <w:numId w:val="5"/>
+        </w:numPr>
+        <w:spacing w:line="360" w:lineRule="auto"/>
+        <w:ind w:left="1800"/>
+        <w:jc w:val="both"/>
+        <w:rPr>
+          <w:rFonts w:ascii="Times New Roman" w:hAnsi="Times New Roman" w:cs="Times New Roman"/>
+          <w:color w:val="FF0000"/>
+          <w:sz w:val="24"/>
+          <w:szCs w:val="24"/>
+        </w:rPr>
+      </w:pPr>
+      <w:r>
+        <w:rPr>
+          <w:rFonts w:ascii="Times New Roman" w:hAnsi="Times New Roman" w:cs="Times New Roman"/>
+          <w:color w:val="FF0000"/>
+          <w:sz w:val="24"/>
+          <w:szCs w:val="24"/>
+        </w:rPr>
+        <w:t>Prototype</w:t>
+      </w:r>
+      <w:r>
+        <w:rPr>
+          <w:rFonts w:ascii="Times New Roman" w:hAnsi="Times New Roman" w:cs="Times New Roman"/>
+          <w:color w:val="FF0000"/>
+          <w:sz w:val="24"/>
+          <w:szCs w:val="24"/>
+        </w:rPr>
+        <w:t xml:space="preserve"> Halaman Dashboard Ormawa</w:t>
+      </w:r>
+    </w:p>
+    <w:p>
+      <w:pPr>
+        <w:pStyle w:val="ListParagraph"/>
+        <w:numPr>
+          <w:ilvl w:val="6"/>
+          <w:numId w:val="5"/>
+        </w:numPr>
+        <w:spacing w:line="360" w:lineRule="auto"/>
+        <w:ind w:left="1800"/>
+        <w:jc w:val="both"/>
+        <w:rPr>
+          <w:rFonts w:ascii="Times New Roman" w:hAnsi="Times New Roman" w:cs="Times New Roman"/>
+          <w:color w:val="FF0000"/>
+          <w:sz w:val="24"/>
+          <w:szCs w:val="24"/>
+        </w:rPr>
+      </w:pPr>
+      <w:r>
+        <w:rPr>
+          <w:rFonts w:ascii="Times New Roman" w:hAnsi="Times New Roman" w:cs="Times New Roman"/>
+          <w:color w:val="FF0000"/>
+          <w:sz w:val="24"/>
+          <w:szCs w:val="24"/>
+        </w:rPr>
+        <w:t>Prototype</w:t>
+      </w:r>
+      <w:r>
+        <w:rPr>
+          <w:rFonts w:ascii="Times New Roman" w:hAnsi="Times New Roman" w:cs="Times New Roman"/>
+          <w:color w:val="FF0000"/>
+          <w:sz w:val="24"/>
+          <w:szCs w:val="24"/>
+        </w:rPr>
+        <w:t xml:space="preserve"> Halaman Dashboard Mahasiswa</w:t>
+      </w:r>
+    </w:p>
+    <w:p>
+      <w:pPr>
+        <w:pStyle w:val="ListParagraph"/>
+        <w:numPr>
+          <w:ilvl w:val="6"/>
+          <w:numId w:val="5"/>
+        </w:numPr>
+        <w:spacing w:line="360" w:lineRule="auto"/>
+        <w:ind w:left="1800"/>
+        <w:jc w:val="both"/>
+        <w:rPr>
+          <w:rFonts w:ascii="Times New Roman" w:hAnsi="Times New Roman" w:cs="Times New Roman"/>
+          <w:color w:val="FF0000"/>
+          <w:sz w:val="24"/>
+          <w:szCs w:val="24"/>
+        </w:rPr>
+      </w:pPr>
+      <w:r>
+        <w:rPr>
+          <w:rFonts w:ascii="Times New Roman" w:hAnsi="Times New Roman" w:cs="Times New Roman"/>
+          <w:color w:val="FF0000"/>
+          <w:sz w:val="24"/>
+          <w:szCs w:val="24"/>
+        </w:rPr>
+        <w:t>Prototype</w:t>
+      </w:r>
+      <w:r>
+        <w:rPr>
+          <w:rFonts w:ascii="Times New Roman" w:hAnsi="Times New Roman" w:cs="Times New Roman"/>
+          <w:color w:val="FF0000"/>
+          <w:sz w:val="24"/>
+          <w:szCs w:val="24"/>
+        </w:rPr>
+        <w:t xml:space="preserve"> Halaman User Profile</w:t>
+      </w:r>
+    </w:p>
+    <w:p>
+      <w:pPr>
+        <w:pStyle w:val="ListParagraph"/>
+        <w:numPr>
+          <w:ilvl w:val="6"/>
+          <w:numId w:val="5"/>
+        </w:numPr>
+        <w:spacing w:line="360" w:lineRule="auto"/>
+        <w:ind w:left="1800"/>
+        <w:jc w:val="both"/>
+        <w:rPr>
+          <w:rFonts w:ascii="Times New Roman" w:hAnsi="Times New Roman" w:cs="Times New Roman"/>
+          <w:color w:val="FF0000"/>
+          <w:sz w:val="24"/>
+          <w:szCs w:val="24"/>
+        </w:rPr>
+      </w:pPr>
+      <w:r>
+        <w:rPr>
+          <w:rFonts w:ascii="Times New Roman" w:hAnsi="Times New Roman" w:cs="Times New Roman"/>
+          <w:color w:val="FF0000"/>
+          <w:sz w:val="24"/>
+          <w:szCs w:val="24"/>
+        </w:rPr>
+        <w:t>Prototype</w:t>
+      </w:r>
+      <w:r>
+        <w:rPr>
+          <w:rFonts w:ascii="Times New Roman" w:hAnsi="Times New Roman" w:cs="Times New Roman"/>
+          <w:color w:val="FF0000"/>
+          <w:sz w:val="24"/>
+          <w:szCs w:val="24"/>
+        </w:rPr>
+        <w:t xml:space="preserve"> Halaman Pembookingan</w:t>
+      </w:r>
+    </w:p>
+    <w:p>
+      <w:pPr>
+        <w:pStyle w:val="ListParagraph"/>
+        <w:numPr>
+          <w:ilvl w:val="6"/>
+          <w:numId w:val="5"/>
+        </w:numPr>
+        <w:spacing w:line="360" w:lineRule="auto"/>
+        <w:ind w:left="1800"/>
+        <w:jc w:val="both"/>
+        <w:rPr>
+          <w:rFonts w:ascii="Times New Roman" w:hAnsi="Times New Roman" w:cs="Times New Roman"/>
+          <w:color w:val="FF0000"/>
+          <w:sz w:val="24"/>
+          <w:szCs w:val="24"/>
+        </w:rPr>
+      </w:pPr>
+      <w:r>
+        <w:rPr>
+          <w:rFonts w:ascii="Times New Roman" w:hAnsi="Times New Roman" w:cs="Times New Roman"/>
+          <w:color w:val="FF0000"/>
+          <w:sz w:val="24"/>
+          <w:szCs w:val="24"/>
+        </w:rPr>
+        <w:t>Prototype</w:t>
+      </w:r>
+      <w:r>
+        <w:rPr>
+          <w:rFonts w:ascii="Times New Roman" w:hAnsi="Times New Roman" w:cs="Times New Roman"/>
+          <w:color w:val="FF0000"/>
+          <w:sz w:val="24"/>
+          <w:szCs w:val="24"/>
+        </w:rPr>
+        <w:t xml:space="preserve"> Halaman ….</w:t>
+      </w:r>
+    </w:p>
+    <w:p>
+      <w:pPr>
+        <w:pStyle w:val="ListParagraph"/>
+        <w:spacing w:line="360" w:lineRule="auto"/>
+        <w:ind w:left="1800"/>
+        <w:jc w:val="both"/>
+        <w:rPr>
+          <w:rFonts w:ascii="Times New Roman" w:hAnsi="Times New Roman" w:cs="Times New Roman"/>
+          <w:i/>
+          <w:iCs/>
+          <w:color w:val="FF0000"/>
+          <w:sz w:val="24"/>
+          <w:szCs w:val="24"/>
+        </w:rPr>
+      </w:pPr>
+      <w:r>
+        <w:rPr>
+          <w:rFonts w:ascii="Times New Roman" w:hAnsi="Times New Roman" w:cs="Times New Roman"/>
+          <w:i/>
+          <w:iCs/>
+          <w:color w:val="FF0000"/>
+          <w:sz w:val="24"/>
+          <w:szCs w:val="24"/>
+        </w:rPr>
+        <w:t>*Masih dalam tahap pengembangan</w:t>
+      </w:r>
+    </w:p>
+    <w:p>
+      <w:pPr>
+        <w:pStyle w:val="ListParagraph"/>
+        <w:spacing w:line="360" w:lineRule="auto"/>
+        <w:ind w:left="1800" w:hanging="90"/>
+        <w:jc w:val="both"/>
+        <w:rPr>
+          <w:rFonts w:ascii="Times New Roman" w:hAnsi="Times New Roman" w:cs="Times New Roman"/>
+          <w:sz w:val="24"/>
+          <w:szCs w:val="24"/>
+        </w:rPr>
+      </w:pPr>
     </w:p>
     <w:p>
       <w:pPr>
@@ -22514,32 +23411,673 @@
     </w:p>
     <w:p>
       <w:pPr>
-        <w:ind w:left="720"/>
-      </w:pPr>
-      <w:r>
-        <w:t>Test</w:t>
-      </w:r>
-    </w:p>
-    <w:p>
-      <w:pPr>
         <w:pStyle w:val="ListParagraph"/>
         <w:numPr>
-          <w:ilvl w:val="0"/>
-          <w:numId w:val="19"/>
+          <w:ilvl w:val="6"/>
+          <w:numId w:val="5"/>
         </w:numPr>
-        <w:ind w:left="1440"/>
-      </w:pPr>
-      <w:r>
-        <w:t>Tampilan Halaman …</w:t>
-      </w:r>
+        <w:spacing w:line="360" w:lineRule="auto"/>
+        <w:ind w:left="1800" w:hanging="450"/>
+        <w:jc w:val="both"/>
+        <w:rPr>
+          <w:rFonts w:ascii="Times New Roman" w:hAnsi="Times New Roman" w:cs="Times New Roman"/>
+          <w:sz w:val="24"/>
+          <w:szCs w:val="24"/>
+        </w:rPr>
+      </w:pPr>
+      <w:r>
+        <w:rPr>
+          <w:rFonts w:ascii="Times New Roman" w:hAnsi="Times New Roman" w:cs="Times New Roman"/>
+          <w:sz w:val="24"/>
+          <w:szCs w:val="24"/>
+        </w:rPr>
+        <w:t>Tampilan Halaman Landing Page</w:t>
+      </w:r>
+    </w:p>
+    <w:p>
+      <w:pPr>
+        <w:pStyle w:val="ListParagraph"/>
+        <w:spacing w:line="360" w:lineRule="auto"/>
+        <w:ind w:left="1800"/>
+        <w:jc w:val="both"/>
+        <w:rPr>
+          <w:rFonts w:ascii="Times New Roman" w:hAnsi="Times New Roman" w:cs="Times New Roman"/>
+          <w:sz w:val="24"/>
+          <w:szCs w:val="24"/>
+        </w:rPr>
+      </w:pPr>
+      <w:r>
+        <w:rPr>
+          <w:rFonts w:ascii="Times New Roman" w:hAnsi="Times New Roman" w:cs="Times New Roman"/>
+          <w:sz w:val="24"/>
+          <w:szCs w:val="24"/>
+        </w:rPr>
+        <w:lastRenderedPageBreak/>
+        <w:t>Berikut ini adalah halaman landing page yang sudah dikembangkan menggunakan bahasa pemrograman web. Tampilan ini adalah tampilan yang akan dilihat oleh semua user baik itu admin atau mahasiswanya itu sendiri.</w:t>
+      </w:r>
+    </w:p>
+    <w:p>
+      <w:pPr>
+        <w:pStyle w:val="ListParagraph"/>
+        <w:spacing w:line="360" w:lineRule="auto"/>
+        <w:ind w:left="90"/>
+        <w:jc w:val="both"/>
+        <w:rPr>
+          <w:rFonts w:ascii="Times New Roman" w:hAnsi="Times New Roman" w:cs="Times New Roman"/>
+          <w:noProof/>
+          <w:sz w:val="24"/>
+          <w:szCs w:val="24"/>
+        </w:rPr>
+      </w:pPr>
+      <w:r>
+        <w:rPr>
+          <w:rFonts w:ascii="Times New Roman" w:hAnsi="Times New Roman" w:cs="Times New Roman"/>
+          <w:noProof/>
+          <w:sz w:val="24"/>
+          <w:szCs w:val="24"/>
+        </w:rPr>
+        <w:drawing>
+          <wp:inline distT="0" distB="0" distL="0" distR="0" wp14:anchorId="6068F869" wp14:editId="250642AA">
+            <wp:extent cx="2362200" cy="3312118"/>
+            <wp:effectExtent l="0" t="0" r="0" b="0"/>
+            <wp:docPr id="12" name="Picture 12"/>
+            <wp:cNvGraphicFramePr>
+              <a:graphicFrameLocks xmlns:a="http://schemas.openxmlformats.org/drawingml/2006/main" noChangeAspect="1"/>
+            </wp:cNvGraphicFramePr>
+            <a:graphic xmlns:a="http://schemas.openxmlformats.org/drawingml/2006/main">
+              <a:graphicData uri="http://schemas.openxmlformats.org/drawingml/2006/picture">
+                <pic:pic xmlns:pic="http://schemas.openxmlformats.org/drawingml/2006/picture">
+                  <pic:nvPicPr>
+                    <pic:cNvPr id="0" name="Picture 1"/>
+                    <pic:cNvPicPr>
+                      <a:picLocks noChangeAspect="1" noChangeArrowheads="1"/>
+                    </pic:cNvPicPr>
+                  </pic:nvPicPr>
+                  <pic:blipFill rotWithShape="1">
+                    <a:blip r:embed="rId20" cstate="print">
+                      <a:extLst>
+                        <a:ext uri="{28A0092B-C50C-407E-A947-70E740481C1C}">
+                          <a14:useLocalDpi xmlns:a14="http://schemas.microsoft.com/office/drawing/2010/main" val="0"/>
+                        </a:ext>
+                      </a:extLst>
+                    </a:blip>
+                    <a:srcRect b="45204"/>
+                    <a:stretch/>
+                  </pic:blipFill>
+                  <pic:spPr bwMode="auto">
+                    <a:xfrm>
+                      <a:off x="0" y="0"/>
+                      <a:ext cx="2372381" cy="3326393"/>
+                    </a:xfrm>
+                    <a:prstGeom prst="rect">
+                      <a:avLst/>
+                    </a:prstGeom>
+                    <a:noFill/>
+                    <a:ln>
+                      <a:noFill/>
+                    </a:ln>
+                    <a:extLst>
+                      <a:ext uri="{53640926-AAD7-44D8-BBD7-CCE9431645EC}">
+                        <a14:shadowObscured xmlns:a14="http://schemas.microsoft.com/office/drawing/2010/main"/>
+                      </a:ext>
+                    </a:extLst>
+                  </pic:spPr>
+                </pic:pic>
+              </a:graphicData>
+            </a:graphic>
+          </wp:inline>
+        </w:drawing>
+      </w:r>
+      <w:r>
+        <w:rPr>
+          <w:rFonts w:ascii="Times New Roman" w:hAnsi="Times New Roman" w:cs="Times New Roman"/>
+          <w:noProof/>
+          <w:sz w:val="24"/>
+          <w:szCs w:val="24"/>
+        </w:rPr>
+        <w:t xml:space="preserve"> </w:t>
+      </w:r>
+      <w:r>
+        <w:rPr>
+          <w:rFonts w:ascii="Times New Roman" w:hAnsi="Times New Roman" w:cs="Times New Roman"/>
+          <w:noProof/>
+          <w:sz w:val="24"/>
+          <w:szCs w:val="24"/>
+        </w:rPr>
+        <w:drawing>
+          <wp:inline distT="0" distB="0" distL="0" distR="0" wp14:anchorId="2144FC75" wp14:editId="0ACC3129">
+            <wp:extent cx="2393596" cy="2800350"/>
+            <wp:effectExtent l="0" t="0" r="0" b="0"/>
+            <wp:docPr id="13" name="Picture 13"/>
+            <wp:cNvGraphicFramePr>
+              <a:graphicFrameLocks xmlns:a="http://schemas.openxmlformats.org/drawingml/2006/main" noChangeAspect="1"/>
+            </wp:cNvGraphicFramePr>
+            <a:graphic xmlns:a="http://schemas.openxmlformats.org/drawingml/2006/main">
+              <a:graphicData uri="http://schemas.openxmlformats.org/drawingml/2006/picture">
+                <pic:pic xmlns:pic="http://schemas.openxmlformats.org/drawingml/2006/picture">
+                  <pic:nvPicPr>
+                    <pic:cNvPr id="0" name="Picture 2"/>
+                    <pic:cNvPicPr>
+                      <a:picLocks noChangeAspect="1" noChangeArrowheads="1"/>
+                    </pic:cNvPicPr>
+                  </pic:nvPicPr>
+                  <pic:blipFill rotWithShape="1">
+                    <a:blip r:embed="rId21" cstate="print">
+                      <a:extLst>
+                        <a:ext uri="{28A0092B-C50C-407E-A947-70E740481C1C}">
+                          <a14:useLocalDpi xmlns:a14="http://schemas.microsoft.com/office/drawing/2010/main" val="0"/>
+                        </a:ext>
+                      </a:extLst>
+                    </a:blip>
+                    <a:srcRect t="54683"/>
+                    <a:stretch/>
+                  </pic:blipFill>
+                  <pic:spPr bwMode="auto">
+                    <a:xfrm>
+                      <a:off x="0" y="0"/>
+                      <a:ext cx="2399373" cy="2807108"/>
+                    </a:xfrm>
+                    <a:prstGeom prst="rect">
+                      <a:avLst/>
+                    </a:prstGeom>
+                    <a:noFill/>
+                    <a:ln>
+                      <a:noFill/>
+                    </a:ln>
+                    <a:extLst>
+                      <a:ext uri="{53640926-AAD7-44D8-BBD7-CCE9431645EC}">
+                        <a14:shadowObscured xmlns:a14="http://schemas.microsoft.com/office/drawing/2010/main"/>
+                      </a:ext>
+                    </a:extLst>
+                  </pic:spPr>
+                </pic:pic>
+              </a:graphicData>
+            </a:graphic>
+          </wp:inline>
+        </w:drawing>
+      </w:r>
+    </w:p>
+    <w:p>
+      <w:pPr>
+        <w:pStyle w:val="ListParagraph"/>
+        <w:spacing w:line="360" w:lineRule="auto"/>
+        <w:ind w:left="90"/>
+        <w:jc w:val="both"/>
+        <w:rPr>
+          <w:rFonts w:ascii="Times New Roman" w:hAnsi="Times New Roman" w:cs="Times New Roman"/>
+          <w:sz w:val="24"/>
+          <w:szCs w:val="24"/>
+        </w:rPr>
+      </w:pPr>
+    </w:p>
+    <w:p>
+      <w:pPr>
+        <w:pStyle w:val="ListParagraph"/>
+        <w:numPr>
+          <w:ilvl w:val="6"/>
+          <w:numId w:val="5"/>
+        </w:numPr>
+        <w:spacing w:line="360" w:lineRule="auto"/>
+        <w:ind w:left="1800"/>
+        <w:jc w:val="both"/>
+        <w:rPr>
+          <w:rFonts w:ascii="Times New Roman" w:hAnsi="Times New Roman" w:cs="Times New Roman"/>
+          <w:color w:val="FF0000"/>
+          <w:sz w:val="24"/>
+          <w:szCs w:val="24"/>
+        </w:rPr>
+      </w:pPr>
+      <w:r>
+        <w:rPr>
+          <w:rFonts w:ascii="Times New Roman" w:hAnsi="Times New Roman" w:cs="Times New Roman"/>
+          <w:color w:val="FF0000"/>
+          <w:sz w:val="24"/>
+          <w:szCs w:val="24"/>
+        </w:rPr>
+        <w:t>Tampilan Halaman Login</w:t>
+      </w:r>
+    </w:p>
+    <w:p>
+      <w:pPr>
+        <w:pStyle w:val="ListParagraph"/>
+        <w:numPr>
+          <w:ilvl w:val="6"/>
+          <w:numId w:val="5"/>
+        </w:numPr>
+        <w:spacing w:line="360" w:lineRule="auto"/>
+        <w:ind w:left="1800"/>
+        <w:jc w:val="both"/>
+        <w:rPr>
+          <w:rFonts w:ascii="Times New Roman" w:hAnsi="Times New Roman" w:cs="Times New Roman"/>
+          <w:color w:val="FF0000"/>
+          <w:sz w:val="24"/>
+          <w:szCs w:val="24"/>
+        </w:rPr>
+      </w:pPr>
+      <w:r>
+        <w:rPr>
+          <w:rFonts w:ascii="Times New Roman" w:hAnsi="Times New Roman" w:cs="Times New Roman"/>
+          <w:color w:val="FF0000"/>
+          <w:sz w:val="24"/>
+          <w:szCs w:val="24"/>
+        </w:rPr>
+        <w:t>Tampilan Halaman Register</w:t>
+      </w:r>
+    </w:p>
+    <w:p>
+      <w:pPr>
+        <w:pStyle w:val="ListParagraph"/>
+        <w:numPr>
+          <w:ilvl w:val="6"/>
+          <w:numId w:val="5"/>
+        </w:numPr>
+        <w:spacing w:line="360" w:lineRule="auto"/>
+        <w:ind w:left="1800"/>
+        <w:jc w:val="both"/>
+        <w:rPr>
+          <w:rFonts w:ascii="Times New Roman" w:hAnsi="Times New Roman" w:cs="Times New Roman"/>
+          <w:color w:val="FF0000"/>
+          <w:sz w:val="24"/>
+          <w:szCs w:val="24"/>
+        </w:rPr>
+      </w:pPr>
+      <w:r>
+        <w:rPr>
+          <w:rFonts w:ascii="Times New Roman" w:hAnsi="Times New Roman" w:cs="Times New Roman"/>
+          <w:color w:val="FF0000"/>
+          <w:sz w:val="24"/>
+          <w:szCs w:val="24"/>
+        </w:rPr>
+        <w:t>Tampilan Halaman Schedule</w:t>
+      </w:r>
+    </w:p>
+    <w:p>
+      <w:pPr>
+        <w:pStyle w:val="ListParagraph"/>
+        <w:numPr>
+          <w:ilvl w:val="6"/>
+          <w:numId w:val="5"/>
+        </w:numPr>
+        <w:spacing w:line="360" w:lineRule="auto"/>
+        <w:ind w:left="1800"/>
+        <w:jc w:val="both"/>
+        <w:rPr>
+          <w:rFonts w:ascii="Times New Roman" w:hAnsi="Times New Roman" w:cs="Times New Roman"/>
+          <w:color w:val="FF0000"/>
+          <w:sz w:val="24"/>
+          <w:szCs w:val="24"/>
+        </w:rPr>
+      </w:pPr>
+      <w:r>
+        <w:rPr>
+          <w:rFonts w:ascii="Times New Roman" w:hAnsi="Times New Roman" w:cs="Times New Roman"/>
+          <w:color w:val="FF0000"/>
+          <w:sz w:val="24"/>
+          <w:szCs w:val="24"/>
+        </w:rPr>
+        <w:t>Tampilan Halaman Facilities</w:t>
+      </w:r>
+    </w:p>
+    <w:p>
+      <w:pPr>
+        <w:pStyle w:val="ListParagraph"/>
+        <w:numPr>
+          <w:ilvl w:val="6"/>
+          <w:numId w:val="5"/>
+        </w:numPr>
+        <w:spacing w:line="360" w:lineRule="auto"/>
+        <w:ind w:left="1800"/>
+        <w:jc w:val="both"/>
+        <w:rPr>
+          <w:rFonts w:ascii="Times New Roman" w:hAnsi="Times New Roman" w:cs="Times New Roman"/>
+          <w:color w:val="FF0000"/>
+          <w:sz w:val="24"/>
+          <w:szCs w:val="24"/>
+        </w:rPr>
+      </w:pPr>
+      <w:r>
+        <w:rPr>
+          <w:rFonts w:ascii="Times New Roman" w:hAnsi="Times New Roman" w:cs="Times New Roman"/>
+          <w:color w:val="FF0000"/>
+          <w:sz w:val="24"/>
+          <w:szCs w:val="24"/>
+        </w:rPr>
+        <w:t xml:space="preserve">Tampilan Halaman </w:t>
+      </w:r>
+      <w:r>
+        <w:rPr>
+          <w:rFonts w:ascii="Times New Roman" w:hAnsi="Times New Roman" w:cs="Times New Roman"/>
+          <w:color w:val="FF0000"/>
+          <w:sz w:val="24"/>
+          <w:szCs w:val="24"/>
+        </w:rPr>
+        <w:t>Information</w:t>
+      </w:r>
+    </w:p>
+    <w:p>
+      <w:pPr>
+        <w:pStyle w:val="ListParagraph"/>
+        <w:numPr>
+          <w:ilvl w:val="6"/>
+          <w:numId w:val="5"/>
+        </w:numPr>
+        <w:spacing w:line="360" w:lineRule="auto"/>
+        <w:ind w:left="1800"/>
+        <w:jc w:val="both"/>
+        <w:rPr>
+          <w:rFonts w:ascii="Times New Roman" w:hAnsi="Times New Roman" w:cs="Times New Roman"/>
+          <w:color w:val="FF0000"/>
+          <w:sz w:val="24"/>
+          <w:szCs w:val="24"/>
+        </w:rPr>
+      </w:pPr>
+      <w:r>
+        <w:rPr>
+          <w:rFonts w:ascii="Times New Roman" w:hAnsi="Times New Roman" w:cs="Times New Roman"/>
+          <w:color w:val="FF0000"/>
+          <w:sz w:val="24"/>
+          <w:szCs w:val="24"/>
+        </w:rPr>
+        <w:t xml:space="preserve">Tampilan Halaman </w:t>
+      </w:r>
+      <w:r>
+        <w:rPr>
+          <w:rFonts w:ascii="Times New Roman" w:hAnsi="Times New Roman" w:cs="Times New Roman"/>
+          <w:color w:val="FF0000"/>
+          <w:sz w:val="24"/>
+          <w:szCs w:val="24"/>
+        </w:rPr>
+        <w:t>Organization</w:t>
+      </w:r>
+    </w:p>
+    <w:p>
+      <w:pPr>
+        <w:pStyle w:val="ListParagraph"/>
+        <w:numPr>
+          <w:ilvl w:val="6"/>
+          <w:numId w:val="5"/>
+        </w:numPr>
+        <w:spacing w:line="360" w:lineRule="auto"/>
+        <w:ind w:left="1800"/>
+        <w:jc w:val="both"/>
+        <w:rPr>
+          <w:rFonts w:ascii="Times New Roman" w:hAnsi="Times New Roman" w:cs="Times New Roman"/>
+          <w:color w:val="FF0000"/>
+          <w:sz w:val="24"/>
+          <w:szCs w:val="24"/>
+        </w:rPr>
+      </w:pPr>
+      <w:r>
+        <w:rPr>
+          <w:rFonts w:ascii="Times New Roman" w:hAnsi="Times New Roman" w:cs="Times New Roman"/>
+          <w:color w:val="FF0000"/>
+          <w:sz w:val="24"/>
+          <w:szCs w:val="24"/>
+        </w:rPr>
+        <w:t xml:space="preserve">Tampilan Halaman </w:t>
+      </w:r>
+      <w:r>
+        <w:rPr>
+          <w:rFonts w:ascii="Times New Roman" w:hAnsi="Times New Roman" w:cs="Times New Roman"/>
+          <w:color w:val="FF0000"/>
+          <w:sz w:val="24"/>
+          <w:szCs w:val="24"/>
+        </w:rPr>
+        <w:t>News</w:t>
+      </w:r>
+    </w:p>
+    <w:p>
+      <w:pPr>
+        <w:pStyle w:val="ListParagraph"/>
+        <w:numPr>
+          <w:ilvl w:val="6"/>
+          <w:numId w:val="5"/>
+        </w:numPr>
+        <w:spacing w:line="360" w:lineRule="auto"/>
+        <w:ind w:left="1800"/>
+        <w:jc w:val="both"/>
+        <w:rPr>
+          <w:rFonts w:ascii="Times New Roman" w:hAnsi="Times New Roman" w:cs="Times New Roman"/>
+          <w:color w:val="FF0000"/>
+          <w:sz w:val="24"/>
+          <w:szCs w:val="24"/>
+        </w:rPr>
+      </w:pPr>
+      <w:r>
+        <w:rPr>
+          <w:rFonts w:ascii="Times New Roman" w:hAnsi="Times New Roman" w:cs="Times New Roman"/>
+          <w:color w:val="FF0000"/>
+          <w:sz w:val="24"/>
+          <w:szCs w:val="24"/>
+        </w:rPr>
+        <w:t xml:space="preserve">Tampilan Halaman </w:t>
+      </w:r>
+      <w:r>
+        <w:rPr>
+          <w:rFonts w:ascii="Times New Roman" w:hAnsi="Times New Roman" w:cs="Times New Roman"/>
+          <w:color w:val="FF0000"/>
+          <w:sz w:val="24"/>
+          <w:szCs w:val="24"/>
+        </w:rPr>
+        <w:t>Dashboard Admin</w:t>
+      </w:r>
+    </w:p>
+    <w:p>
+      <w:pPr>
+        <w:pStyle w:val="ListParagraph"/>
+        <w:numPr>
+          <w:ilvl w:val="6"/>
+          <w:numId w:val="5"/>
+        </w:numPr>
+        <w:spacing w:line="360" w:lineRule="auto"/>
+        <w:ind w:left="1800"/>
+        <w:jc w:val="both"/>
+        <w:rPr>
+          <w:rFonts w:ascii="Times New Roman" w:hAnsi="Times New Roman" w:cs="Times New Roman"/>
+          <w:color w:val="FF0000"/>
+          <w:sz w:val="24"/>
+          <w:szCs w:val="24"/>
+        </w:rPr>
+      </w:pPr>
+      <w:r>
+        <w:rPr>
+          <w:rFonts w:ascii="Times New Roman" w:hAnsi="Times New Roman" w:cs="Times New Roman"/>
+          <w:color w:val="FF0000"/>
+          <w:sz w:val="24"/>
+          <w:szCs w:val="24"/>
+        </w:rPr>
+        <w:t xml:space="preserve">Tampilan Halaman </w:t>
+      </w:r>
+      <w:r>
+        <w:rPr>
+          <w:rFonts w:ascii="Times New Roman" w:hAnsi="Times New Roman" w:cs="Times New Roman"/>
+          <w:color w:val="FF0000"/>
+          <w:sz w:val="24"/>
+          <w:szCs w:val="24"/>
+        </w:rPr>
+        <w:t>Dashboard Ormawa</w:t>
+      </w:r>
+    </w:p>
+    <w:p>
+      <w:pPr>
+        <w:pStyle w:val="ListParagraph"/>
+        <w:numPr>
+          <w:ilvl w:val="6"/>
+          <w:numId w:val="5"/>
+        </w:numPr>
+        <w:spacing w:line="360" w:lineRule="auto"/>
+        <w:ind w:left="1800"/>
+        <w:jc w:val="both"/>
+        <w:rPr>
+          <w:rFonts w:ascii="Times New Roman" w:hAnsi="Times New Roman" w:cs="Times New Roman"/>
+          <w:color w:val="FF0000"/>
+          <w:sz w:val="24"/>
+          <w:szCs w:val="24"/>
+        </w:rPr>
+      </w:pPr>
+      <w:r>
+        <w:rPr>
+          <w:rFonts w:ascii="Times New Roman" w:hAnsi="Times New Roman" w:cs="Times New Roman"/>
+          <w:color w:val="FF0000"/>
+          <w:sz w:val="24"/>
+          <w:szCs w:val="24"/>
+        </w:rPr>
+        <w:t>Tampilan Halaman Dashboard Mahasiswa</w:t>
+      </w:r>
+    </w:p>
+    <w:p>
+      <w:pPr>
+        <w:pStyle w:val="ListParagraph"/>
+        <w:numPr>
+          <w:ilvl w:val="6"/>
+          <w:numId w:val="5"/>
+        </w:numPr>
+        <w:spacing w:line="360" w:lineRule="auto"/>
+        <w:ind w:left="1800"/>
+        <w:jc w:val="both"/>
+        <w:rPr>
+          <w:rFonts w:ascii="Times New Roman" w:hAnsi="Times New Roman" w:cs="Times New Roman"/>
+          <w:color w:val="FF0000"/>
+          <w:sz w:val="24"/>
+          <w:szCs w:val="24"/>
+        </w:rPr>
+      </w:pPr>
+      <w:r>
+        <w:rPr>
+          <w:rFonts w:ascii="Times New Roman" w:hAnsi="Times New Roman" w:cs="Times New Roman"/>
+          <w:color w:val="FF0000"/>
+          <w:sz w:val="24"/>
+          <w:szCs w:val="24"/>
+        </w:rPr>
+        <w:t>Tampilan Halaman User Profile</w:t>
+      </w:r>
+    </w:p>
+    <w:p>
+      <w:pPr>
+        <w:pStyle w:val="ListParagraph"/>
+        <w:numPr>
+          <w:ilvl w:val="6"/>
+          <w:numId w:val="5"/>
+        </w:numPr>
+        <w:spacing w:line="360" w:lineRule="auto"/>
+        <w:ind w:left="1800"/>
+        <w:jc w:val="both"/>
+        <w:rPr>
+          <w:rFonts w:ascii="Times New Roman" w:hAnsi="Times New Roman" w:cs="Times New Roman"/>
+          <w:color w:val="FF0000"/>
+          <w:sz w:val="24"/>
+          <w:szCs w:val="24"/>
+        </w:rPr>
+      </w:pPr>
+      <w:r>
+        <w:rPr>
+          <w:rFonts w:ascii="Times New Roman" w:hAnsi="Times New Roman" w:cs="Times New Roman"/>
+          <w:color w:val="FF0000"/>
+          <w:sz w:val="24"/>
+          <w:szCs w:val="24"/>
+        </w:rPr>
+        <w:lastRenderedPageBreak/>
+        <w:t xml:space="preserve">Tampilan Halaman </w:t>
+      </w:r>
+      <w:r>
+        <w:rPr>
+          <w:rFonts w:ascii="Times New Roman" w:hAnsi="Times New Roman" w:cs="Times New Roman"/>
+          <w:color w:val="FF0000"/>
+          <w:sz w:val="24"/>
+          <w:szCs w:val="24"/>
+        </w:rPr>
+        <w:t>Pembookingan</w:t>
+      </w:r>
+    </w:p>
+    <w:p>
+      <w:pPr>
+        <w:pStyle w:val="ListParagraph"/>
+        <w:numPr>
+          <w:ilvl w:val="6"/>
+          <w:numId w:val="5"/>
+        </w:numPr>
+        <w:spacing w:line="360" w:lineRule="auto"/>
+        <w:ind w:left="1800"/>
+        <w:jc w:val="both"/>
+        <w:rPr>
+          <w:rFonts w:ascii="Times New Roman" w:hAnsi="Times New Roman" w:cs="Times New Roman"/>
+          <w:color w:val="FF0000"/>
+          <w:sz w:val="24"/>
+          <w:szCs w:val="24"/>
+        </w:rPr>
+      </w:pPr>
+      <w:r>
+        <w:rPr>
+          <w:rFonts w:ascii="Times New Roman" w:hAnsi="Times New Roman" w:cs="Times New Roman"/>
+          <w:color w:val="FF0000"/>
+          <w:sz w:val="24"/>
+          <w:szCs w:val="24"/>
+        </w:rPr>
+        <w:t xml:space="preserve">Tampilan Halaman </w:t>
+      </w:r>
+      <w:r>
+        <w:rPr>
+          <w:rFonts w:ascii="Times New Roman" w:hAnsi="Times New Roman" w:cs="Times New Roman"/>
+          <w:color w:val="FF0000"/>
+          <w:sz w:val="24"/>
+          <w:szCs w:val="24"/>
+        </w:rPr>
+        <w:t>….</w:t>
+      </w:r>
+    </w:p>
+    <w:p>
+      <w:pPr>
+        <w:pStyle w:val="ListParagraph"/>
+        <w:spacing w:line="360" w:lineRule="auto"/>
+        <w:ind w:left="1800"/>
+        <w:jc w:val="both"/>
+        <w:rPr>
+          <w:rFonts w:ascii="Times New Roman" w:hAnsi="Times New Roman" w:cs="Times New Roman"/>
+          <w:i/>
+          <w:iCs/>
+          <w:color w:val="FF0000"/>
+          <w:sz w:val="24"/>
+          <w:szCs w:val="24"/>
+        </w:rPr>
+      </w:pPr>
+      <w:r>
+        <w:rPr>
+          <w:rFonts w:ascii="Times New Roman" w:hAnsi="Times New Roman" w:cs="Times New Roman"/>
+          <w:i/>
+          <w:iCs/>
+          <w:color w:val="FF0000"/>
+          <w:sz w:val="24"/>
+          <w:szCs w:val="24"/>
+        </w:rPr>
+        <w:t>*Masih dalam tahap pengembangan</w:t>
+      </w:r>
+    </w:p>
+    <w:p>
+      <w:pPr>
+        <w:pStyle w:val="ListParagraph"/>
+        <w:spacing w:line="360" w:lineRule="auto"/>
+        <w:ind w:left="1800"/>
+        <w:jc w:val="both"/>
+        <w:rPr>
+          <w:rFonts w:ascii="Times New Roman" w:hAnsi="Times New Roman" w:cs="Times New Roman"/>
+          <w:sz w:val="24"/>
+          <w:szCs w:val="24"/>
+        </w:rPr>
+      </w:pPr>
     </w:p>
     <w:p>
       <w:pPr>
         <w:pStyle w:val="Heading3"/>
         <w:ind w:left="1080"/>
+        <w:rPr>
+          <w:color w:val="FF0000"/>
+        </w:rPr>
       </w:pPr>
       <w:bookmarkStart w:id="63" w:name="_Toc149963313"/>
       <w:r>
+        <w:rPr>
+          <w:color w:val="FF0000"/>
+        </w:rPr>
         <w:t>Struktur Menu</w:t>
       </w:r>
       <w:bookmarkEnd w:id="63"/>
@@ -22547,8 +24085,14 @@
     <w:p>
       <w:pPr>
         <w:ind w:left="720"/>
-      </w:pPr>
-      <w:r>
+        <w:rPr>
+          <w:color w:val="FF0000"/>
+        </w:rPr>
+      </w:pPr>
+      <w:r>
+        <w:rPr>
+          <w:color w:val="FF0000"/>
+        </w:rPr>
         <w:t>Test</w:t>
       </w:r>
     </w:p>
@@ -22556,13 +24100,25 @@
       <w:pPr>
         <w:pStyle w:val="ListParagraph"/>
         <w:ind w:left="1080"/>
-      </w:pPr>
-    </w:p>
-    <w:p/>
+        <w:rPr>
+          <w:color w:val="FF0000"/>
+        </w:rPr>
+      </w:pPr>
+    </w:p>
+    <w:p>
+      <w:pPr>
+        <w:rPr>
+          <w:color w:val="FF0000"/>
+        </w:rPr>
+      </w:pPr>
+    </w:p>
     <w:p>
       <w:pPr>
         <w:pStyle w:val="Heading1"/>
         <w:spacing w:line="360" w:lineRule="auto"/>
+        <w:rPr>
+          <w:color w:val="FF0000"/>
+        </w:rPr>
       </w:pPr>
       <w:bookmarkStart w:id="64" w:name="_Toc149963314"/>
       <w:bookmarkEnd w:id="64"/>
@@ -22575,6 +24131,7 @@
           <w:rFonts w:ascii="Times New Roman" w:hAnsi="Times New Roman" w:cs="Times New Roman"/>
           <w:b/>
           <w:bCs/>
+          <w:color w:val="FF0000"/>
           <w:sz w:val="24"/>
           <w:szCs w:val="24"/>
         </w:rPr>
@@ -22584,6 +24141,7 @@
           <w:rFonts w:ascii="Times New Roman" w:hAnsi="Times New Roman" w:cs="Times New Roman"/>
           <w:b/>
           <w:bCs/>
+          <w:color w:val="FF0000"/>
           <w:sz w:val="24"/>
           <w:szCs w:val="24"/>
         </w:rPr>
@@ -22598,6 +24156,7 @@
           <w:rFonts w:ascii="Times New Roman" w:hAnsi="Times New Roman" w:cs="Times New Roman"/>
           <w:b/>
           <w:bCs/>
+          <w:color w:val="FF0000"/>
           <w:sz w:val="24"/>
           <w:szCs w:val="24"/>
         </w:rPr>
@@ -22607,9 +24166,15 @@
       <w:pPr>
         <w:pStyle w:val="Heading2"/>
         <w:spacing w:line="360" w:lineRule="auto"/>
+        <w:rPr>
+          <w:color w:val="FF0000"/>
+        </w:rPr>
       </w:pPr>
       <w:bookmarkStart w:id="65" w:name="_Toc149963315"/>
       <w:r>
+        <w:rPr>
+          <w:color w:val="FF0000"/>
+        </w:rPr>
         <w:t>Implementasi</w:t>
       </w:r>
       <w:bookmarkEnd w:id="65"/>
@@ -22618,9 +24183,15 @@
       <w:pPr>
         <w:pStyle w:val="Heading2"/>
         <w:spacing w:line="360" w:lineRule="auto"/>
+        <w:rPr>
+          <w:color w:val="FF0000"/>
+        </w:rPr>
       </w:pPr>
       <w:bookmarkStart w:id="66" w:name="_Toc149963316"/>
       <w:r>
+        <w:rPr>
+          <w:color w:val="FF0000"/>
+        </w:rPr>
         <w:t>Uji</w:t>
       </w:r>
       <w:bookmarkEnd w:id="66"/>
@@ -22827,6 +24398,7 @@
           <w:rFonts w:ascii="Times New Roman" w:hAnsi="Times New Roman" w:cs="Times New Roman"/>
           <w:b/>
           <w:bCs/>
+          <w:color w:val="FF0000"/>
           <w:sz w:val="24"/>
           <w:szCs w:val="24"/>
         </w:rPr>
@@ -22836,6 +24408,9 @@
       <w:pPr>
         <w:pStyle w:val="Heading1"/>
         <w:spacing w:line="360" w:lineRule="auto"/>
+        <w:rPr>
+          <w:color w:val="FF0000"/>
+        </w:rPr>
       </w:pPr>
       <w:bookmarkStart w:id="67" w:name="_Toc149963317"/>
       <w:bookmarkEnd w:id="67"/>
@@ -22848,6 +24423,7 @@
           <w:rFonts w:ascii="Times New Roman" w:hAnsi="Times New Roman" w:cs="Times New Roman"/>
           <w:b/>
           <w:bCs/>
+          <w:color w:val="FF0000"/>
           <w:sz w:val="24"/>
           <w:szCs w:val="24"/>
         </w:rPr>
@@ -22857,6 +24433,7 @@
           <w:rFonts w:ascii="Times New Roman" w:hAnsi="Times New Roman" w:cs="Times New Roman"/>
           <w:b/>
           <w:bCs/>
+          <w:color w:val="FF0000"/>
           <w:sz w:val="24"/>
           <w:szCs w:val="24"/>
         </w:rPr>
@@ -22871,6 +24448,7 @@
           <w:rFonts w:ascii="Times New Roman" w:hAnsi="Times New Roman" w:cs="Times New Roman"/>
           <w:b/>
           <w:bCs/>
+          <w:color w:val="FF0000"/>
           <w:sz w:val="24"/>
           <w:szCs w:val="24"/>
         </w:rPr>
@@ -22880,9 +24458,15 @@
       <w:pPr>
         <w:pStyle w:val="Heading2"/>
         <w:spacing w:line="360" w:lineRule="auto"/>
+        <w:rPr>
+          <w:color w:val="FF0000"/>
+        </w:rPr>
       </w:pPr>
       <w:bookmarkStart w:id="68" w:name="_Toc149963318"/>
       <w:r>
+        <w:rPr>
+          <w:color w:val="FF0000"/>
+        </w:rPr>
         <w:t>Kesimpulan</w:t>
       </w:r>
       <w:bookmarkEnd w:id="68"/>
@@ -22891,9 +24475,15 @@
       <w:pPr>
         <w:pStyle w:val="Heading2"/>
         <w:spacing w:line="360" w:lineRule="auto"/>
+        <w:rPr>
+          <w:color w:val="FF0000"/>
+        </w:rPr>
       </w:pPr>
       <w:bookmarkStart w:id="69" w:name="_Toc149963319"/>
       <w:r>
+        <w:rPr>
+          <w:color w:val="FF0000"/>
+        </w:rPr>
         <w:t>Saran</w:t>
       </w:r>
       <w:bookmarkEnd w:id="69"/>

</xml_diff>